<commit_message>
edited the docx file
</commit_message>
<xml_diff>
--- a/git_syntax.docx
+++ b/git_syntax.docx
@@ -140,6 +140,196 @@
     <w:p>
       <w:pPr>
         <w:rPr>
+          <w:color w:val="000000" w:themeColor="text1"/>
+          <w:lang w:val="en-US"/>
+        </w:rPr>
+      </w:pPr>
+      <w:r>
+        <w:rPr>
+          <w:b/>
+          <w:bCs/>
+          <w:color w:val="000000" w:themeColor="text1"/>
+          <w:lang w:val="en-US"/>
+        </w:rPr>
+        <w:t xml:space="preserve">Rm .DS_store </w:t>
+      </w:r>
+      <w:r>
+        <w:rPr>
+          <w:color w:val="000000" w:themeColor="text1"/>
+          <w:lang w:val="en-US"/>
+        </w:rPr>
+        <w:t xml:space="preserve">to get rid of a hidden file filed by mac OS </w:t>
+      </w:r>
+    </w:p>
+    <w:p>
+      <w:pPr>
+        <w:rPr>
+          <w:color w:val="000000" w:themeColor="text1"/>
+          <w:lang w:val="en-US"/>
+        </w:rPr>
+      </w:pPr>
+      <w:r>
+        <w:rPr>
+          <w:b/>
+          <w:bCs/>
+          <w:color w:val="000000" w:themeColor="text1"/>
+          <w:lang w:val="en-US"/>
+        </w:rPr>
+        <w:t xml:space="preserve">Git commit </w:t>
+      </w:r>
+      <w:r>
+        <w:rPr>
+          <w:color w:val="000000" w:themeColor="text1"/>
+          <w:lang w:val="en-US"/>
+        </w:rPr>
+        <w:t xml:space="preserve"> </w:t>
+      </w:r>
+      <w:r>
+        <w:rPr>
+          <w:b/>
+          <w:bCs/>
+          <w:color w:val="000000" w:themeColor="text1"/>
+          <w:lang w:val="en-US"/>
+        </w:rPr>
+        <w:t xml:space="preserve">-m  “comment” </w:t>
+      </w:r>
+      <w:r>
+        <w:rPr>
+          <w:color w:val="000000" w:themeColor="text1"/>
+          <w:lang w:val="en-US"/>
+        </w:rPr>
+        <w:t xml:space="preserve"> to transfer the file to local repo</w:t>
+      </w:r>
+    </w:p>
+    <w:p>
+      <w:pPr>
+        <w:rPr>
+          <w:color w:val="FF0000"/>
+          <w:lang w:val="en-US"/>
+        </w:rPr>
+      </w:pPr>
+      <w:r>
+        <w:rPr>
+          <w:color w:val="FF0000"/>
+          <w:lang w:val="en-US"/>
+        </w:rPr>
+        <w:t xml:space="preserve">Note: ReadMe file is to document in </w:t>
+      </w:r>
+      <w:r>
+        <w:rPr>
+          <w:b/>
+          <w:bCs/>
+          <w:color w:val="FF0000"/>
+          <w:lang w:val="en-US"/>
+        </w:rPr>
+        <w:t>GitHub</w:t>
+      </w:r>
+      <w:r>
+        <w:rPr>
+          <w:color w:val="FF0000"/>
+          <w:lang w:val="en-US"/>
+        </w:rPr>
+        <w:t xml:space="preserve"> and is written using mark down</w:t>
+      </w:r>
+      <w:r>
+        <w:rPr>
+          <w:b/>
+          <w:bCs/>
+          <w:color w:val="FF0000"/>
+          <w:lang w:val="en-US"/>
+        </w:rPr>
+        <w:t xml:space="preserve"> (.md)</w:t>
+      </w:r>
+      <w:r>
+        <w:rPr>
+          <w:color w:val="FF0000"/>
+          <w:lang w:val="en-US"/>
+        </w:rPr>
+        <w:t xml:space="preserve"> syntax</w:t>
+      </w:r>
+    </w:p>
+    <w:p>
+      <w:pPr>
+        <w:rPr>
+          <w:lang w:val="en-US"/>
+        </w:rPr>
+      </w:pPr>
+      <w:r>
+        <w:rPr>
+          <w:b/>
+          <w:bCs/>
+          <w:lang w:val="en-US"/>
+        </w:rPr>
+        <w:t xml:space="preserve">Git branch </w:t>
+      </w:r>
+      <w:r>
+        <w:rPr>
+          <w:lang w:val="en-US"/>
+        </w:rPr>
+        <w:t>gets the local branch name</w:t>
+      </w:r>
+    </w:p>
+    <w:p>
+      <w:pPr>
+        <w:rPr>
+          <w:lang w:val="en-US"/>
+        </w:rPr>
+      </w:pPr>
+      <w:r>
+        <w:rPr>
+          <w:b/>
+          <w:bCs/>
+          <w:lang w:val="en-US"/>
+        </w:rPr>
+        <w:t xml:space="preserve">Git remote -v </w:t>
+      </w:r>
+      <w:r>
+        <w:rPr>
+          <w:lang w:val="en-US"/>
+        </w:rPr>
+        <w:t>gets the remote repo name</w:t>
+      </w:r>
+    </w:p>
+    <w:p>
+      <w:pPr>
+        <w:rPr>
+          <w:lang w:val="en-US"/>
+        </w:rPr>
+      </w:pPr>
+      <w:r>
+        <w:rPr>
+          <w:b/>
+          <w:bCs/>
+          <w:lang w:val="en-US"/>
+        </w:rPr>
+        <w:t xml:space="preserve">Git push [remote name] [local name] </w:t>
+      </w:r>
+      <w:r>
+        <w:rPr>
+          <w:lang w:val="en-US"/>
+        </w:rPr>
+        <w:t>pushes from local to remote</w:t>
+      </w:r>
+    </w:p>
+    <w:p>
+      <w:pPr>
+        <w:rPr>
+          <w:color w:val="FF0000"/>
+          <w:lang w:val="en-US"/>
+        </w:rPr>
+      </w:pPr>
+      <w:r>
+        <w:rPr>
+          <w:color w:val="FF0000"/>
+          <w:lang w:val="en-US"/>
+        </w:rPr>
+        <w:t>Note: using a token instead of passkey because passkeys are disabled in mac OS</w:t>
+      </w:r>
+    </w:p>
+    <w:p>
+      <w:pPr>
+        <w:rPr>
+          <w:color w:val="FF0000"/>
           <w:lang w:val="en-US"/>
         </w:rPr>
       </w:pPr>

</xml_diff>